<commit_message>
Diário de Bordo Final
</commit_message>
<xml_diff>
--- a/Wonder GeoGirls/Diário de bordo.docx
+++ b/Wonder GeoGirls/Diário de bordo.docx
@@ -12,22 +12,615 @@
           <w:between w:color="auto" w:space="0" w:sz="0" w:val="none"/>
         </w:pBdr>
         <w:shd w:fill="ffffff" w:val="clear"/>
-        <w:rPr>
-          <w:color w:val="333333"/>
-          <w:sz w:val="24"/>
-          <w:szCs w:val="24"/>
-          <w:highlight w:val="white"/>
-        </w:rPr>
-      </w:pPr>
-      <w:r>
-        <w:rPr>
-          <w:rtl w:val="0"/>
-        </w:rPr>
-      </w:r>
-    </w:p>
-    <w:p>
-      <w:pPr>
-        <w:spacing w:line="317.8636363636364" w:lineRule="auto"/>
+        <w:spacing w:after="240" w:before="240" w:lineRule="auto"/>
+        <w:ind w:left="0" w:firstLine="0"/>
+        <w:jc w:val="left"/>
+        <w:rPr>
+          <w:rFonts w:ascii="Verdana" w:cs="Verdana" w:eastAsia="Verdana" w:hAnsi="Verdana"/>
+          <w:color w:val="333333"/>
+          <w:highlight w:val="white"/>
+        </w:rPr>
+      </w:pPr>
+      <w:r>
+        <w:rPr>
+          <w:rtl w:val="0"/>
+        </w:rPr>
+      </w:r>
+    </w:p>
+    <w:p>
+      <w:pPr>
+        <w:pBdr>
+          <w:top w:color="auto" w:space="0" w:sz="0" w:val="none"/>
+          <w:left w:color="auto" w:space="0" w:sz="0" w:val="none"/>
+          <w:bottom w:color="auto" w:space="0" w:sz="0" w:val="none"/>
+          <w:right w:color="auto" w:space="0" w:sz="0" w:val="none"/>
+          <w:between w:color="auto" w:space="0" w:sz="0" w:val="none"/>
+        </w:pBdr>
+        <w:shd w:fill="ffffff" w:val="clear"/>
+        <w:spacing w:after="240" w:before="240" w:lineRule="auto"/>
+        <w:ind w:left="2880" w:firstLine="720"/>
+        <w:jc w:val="left"/>
+        <w:rPr>
+          <w:rFonts w:ascii="Verdana" w:cs="Verdana" w:eastAsia="Verdana" w:hAnsi="Verdana"/>
+          <w:color w:val="333333"/>
+          <w:highlight w:val="white"/>
+        </w:rPr>
+      </w:pPr>
+      <w:r>
+        <w:rPr>
+          <w:rtl w:val="0"/>
+        </w:rPr>
+      </w:r>
+    </w:p>
+    <w:p>
+      <w:pPr>
+        <w:pBdr>
+          <w:top w:color="auto" w:space="0" w:sz="0" w:val="none"/>
+          <w:left w:color="auto" w:space="0" w:sz="0" w:val="none"/>
+          <w:bottom w:color="auto" w:space="0" w:sz="0" w:val="none"/>
+          <w:right w:color="auto" w:space="0" w:sz="0" w:val="none"/>
+          <w:between w:color="auto" w:space="0" w:sz="0" w:val="none"/>
+        </w:pBdr>
+        <w:shd w:fill="ffffff" w:val="clear"/>
+        <w:spacing w:after="240" w:before="240" w:lineRule="auto"/>
+        <w:jc w:val="center"/>
+        <w:rPr>
+          <w:color w:val="333333"/>
+          <w:sz w:val="24"/>
+          <w:szCs w:val="24"/>
+          <w:highlight w:val="white"/>
+        </w:rPr>
+      </w:pPr>
+      <w:r>
+        <w:rPr>
+          <w:color w:val="333333"/>
+          <w:highlight w:val="white"/>
+          <w:rtl w:val="0"/>
+        </w:rPr>
+        <w:t xml:space="preserve">INSTITUTO FEDERAL DE EDUCAÇÃO, CIÊNCIA E TECNOLOGIA DO RIO GRANDE DO NORTE (IFRN) – CAMPUS NATAL ZONA NORTE</w:t>
+      </w:r>
+      <w:r>
+        <w:rPr>
+          <w:color w:val="333333"/>
+          <w:sz w:val="24"/>
+          <w:szCs w:val="24"/>
+          <w:highlight w:val="white"/>
+          <w:rtl w:val="0"/>
+        </w:rPr>
+        <w:t xml:space="preserve"> </w:t>
+      </w:r>
+    </w:p>
+    <w:p>
+      <w:pPr>
+        <w:pBdr>
+          <w:top w:color="auto" w:space="0" w:sz="0" w:val="none"/>
+          <w:left w:color="auto" w:space="0" w:sz="0" w:val="none"/>
+          <w:bottom w:color="auto" w:space="0" w:sz="0" w:val="none"/>
+          <w:right w:color="auto" w:space="0" w:sz="0" w:val="none"/>
+          <w:between w:color="auto" w:space="0" w:sz="0" w:val="none"/>
+        </w:pBdr>
+        <w:shd w:fill="ffffff" w:val="clear"/>
+        <w:spacing w:after="240" w:before="240" w:lineRule="auto"/>
+        <w:jc w:val="center"/>
+        <w:rPr>
+          <w:color w:val="333333"/>
+          <w:sz w:val="24"/>
+          <w:szCs w:val="24"/>
+          <w:highlight w:val="white"/>
+        </w:rPr>
+      </w:pPr>
+      <w:r>
+        <w:rPr>
+          <w:color w:val="333333"/>
+          <w:sz w:val="24"/>
+          <w:szCs w:val="24"/>
+          <w:highlight w:val="white"/>
+          <w:rtl w:val="0"/>
+        </w:rPr>
+        <w:t xml:space="preserve"> </w:t>
+      </w:r>
+    </w:p>
+    <w:p>
+      <w:pPr>
+        <w:pBdr>
+          <w:top w:color="auto" w:space="0" w:sz="0" w:val="none"/>
+          <w:left w:color="auto" w:space="0" w:sz="0" w:val="none"/>
+          <w:bottom w:color="auto" w:space="0" w:sz="0" w:val="none"/>
+          <w:right w:color="auto" w:space="0" w:sz="0" w:val="none"/>
+          <w:between w:color="auto" w:space="0" w:sz="0" w:val="none"/>
+        </w:pBdr>
+        <w:shd w:fill="ffffff" w:val="clear"/>
+        <w:spacing w:after="240" w:before="240" w:lineRule="auto"/>
+        <w:jc w:val="center"/>
+        <w:rPr>
+          <w:color w:val="333333"/>
+          <w:sz w:val="24"/>
+          <w:szCs w:val="24"/>
+          <w:highlight w:val="white"/>
+        </w:rPr>
+      </w:pPr>
+      <w:r>
+        <w:rPr>
+          <w:color w:val="333333"/>
+          <w:sz w:val="24"/>
+          <w:szCs w:val="24"/>
+          <w:highlight w:val="white"/>
+          <w:rtl w:val="0"/>
+        </w:rPr>
+        <w:t xml:space="preserve"> </w:t>
+      </w:r>
+    </w:p>
+    <w:p>
+      <w:pPr>
+        <w:pBdr>
+          <w:top w:color="auto" w:space="0" w:sz="0" w:val="none"/>
+          <w:left w:color="auto" w:space="0" w:sz="0" w:val="none"/>
+          <w:bottom w:color="auto" w:space="0" w:sz="0" w:val="none"/>
+          <w:right w:color="auto" w:space="0" w:sz="0" w:val="none"/>
+          <w:between w:color="auto" w:space="0" w:sz="0" w:val="none"/>
+        </w:pBdr>
+        <w:shd w:fill="ffffff" w:val="clear"/>
+        <w:spacing w:after="240" w:before="240" w:lineRule="auto"/>
+        <w:jc w:val="center"/>
+        <w:rPr>
+          <w:color w:val="333333"/>
+          <w:sz w:val="24"/>
+          <w:szCs w:val="24"/>
+          <w:highlight w:val="white"/>
+        </w:rPr>
+      </w:pPr>
+      <w:r>
+        <w:rPr>
+          <w:color w:val="333333"/>
+          <w:sz w:val="24"/>
+          <w:szCs w:val="24"/>
+          <w:highlight w:val="white"/>
+          <w:rtl w:val="0"/>
+        </w:rPr>
+        <w:t xml:space="preserve"> </w:t>
+      </w:r>
+    </w:p>
+    <w:p>
+      <w:pPr>
+        <w:pBdr>
+          <w:top w:color="auto" w:space="0" w:sz="0" w:val="none"/>
+          <w:left w:color="auto" w:space="0" w:sz="0" w:val="none"/>
+          <w:bottom w:color="auto" w:space="0" w:sz="0" w:val="none"/>
+          <w:right w:color="auto" w:space="0" w:sz="0" w:val="none"/>
+          <w:between w:color="auto" w:space="0" w:sz="0" w:val="none"/>
+        </w:pBdr>
+        <w:shd w:fill="ffffff" w:val="clear"/>
+        <w:spacing w:after="240" w:before="240" w:lineRule="auto"/>
+        <w:jc w:val="center"/>
+        <w:rPr>
+          <w:color w:val="333333"/>
+          <w:sz w:val="24"/>
+          <w:szCs w:val="24"/>
+          <w:highlight w:val="white"/>
+        </w:rPr>
+      </w:pPr>
+      <w:r>
+        <w:rPr>
+          <w:color w:val="333333"/>
+          <w:sz w:val="24"/>
+          <w:szCs w:val="24"/>
+          <w:highlight w:val="white"/>
+          <w:rtl w:val="0"/>
+        </w:rPr>
+        <w:t xml:space="preserve">CURSO TÉCNICO EM INFORMÁTICA PARA INTERNET</w:t>
+      </w:r>
+    </w:p>
+    <w:p>
+      <w:pPr>
+        <w:pBdr>
+          <w:top w:color="auto" w:space="0" w:sz="0" w:val="none"/>
+          <w:left w:color="auto" w:space="0" w:sz="0" w:val="none"/>
+          <w:bottom w:color="auto" w:space="0" w:sz="0" w:val="none"/>
+          <w:right w:color="auto" w:space="0" w:sz="0" w:val="none"/>
+          <w:between w:color="auto" w:space="0" w:sz="0" w:val="none"/>
+        </w:pBdr>
+        <w:shd w:fill="ffffff" w:val="clear"/>
+        <w:spacing w:after="240" w:before="240" w:lineRule="auto"/>
+        <w:jc w:val="center"/>
+        <w:rPr>
+          <w:color w:val="333333"/>
+          <w:sz w:val="24"/>
+          <w:szCs w:val="24"/>
+          <w:highlight w:val="white"/>
+        </w:rPr>
+      </w:pPr>
+      <w:r>
+        <w:rPr>
+          <w:color w:val="333333"/>
+          <w:sz w:val="24"/>
+          <w:szCs w:val="24"/>
+          <w:highlight w:val="white"/>
+          <w:rtl w:val="0"/>
+        </w:rPr>
+        <w:t xml:space="preserve"> </w:t>
+      </w:r>
+    </w:p>
+    <w:p>
+      <w:pPr>
+        <w:pBdr>
+          <w:top w:color="auto" w:space="0" w:sz="0" w:val="none"/>
+          <w:left w:color="auto" w:space="0" w:sz="0" w:val="none"/>
+          <w:bottom w:color="auto" w:space="0" w:sz="0" w:val="none"/>
+          <w:right w:color="auto" w:space="0" w:sz="0" w:val="none"/>
+          <w:between w:color="auto" w:space="0" w:sz="0" w:val="none"/>
+        </w:pBdr>
+        <w:shd w:fill="ffffff" w:val="clear"/>
+        <w:spacing w:after="240" w:before="240" w:lineRule="auto"/>
+        <w:jc w:val="center"/>
+        <w:rPr>
+          <w:color w:val="333333"/>
+          <w:sz w:val="24"/>
+          <w:szCs w:val="24"/>
+          <w:highlight w:val="white"/>
+        </w:rPr>
+      </w:pPr>
+      <w:r>
+        <w:rPr>
+          <w:color w:val="333333"/>
+          <w:sz w:val="24"/>
+          <w:szCs w:val="24"/>
+          <w:highlight w:val="white"/>
+          <w:rtl w:val="0"/>
+        </w:rPr>
+        <w:t xml:space="preserve"> </w:t>
+      </w:r>
+    </w:p>
+    <w:p>
+      <w:pPr>
+        <w:pBdr>
+          <w:top w:color="auto" w:space="0" w:sz="0" w:val="none"/>
+          <w:left w:color="auto" w:space="0" w:sz="0" w:val="none"/>
+          <w:bottom w:color="auto" w:space="0" w:sz="0" w:val="none"/>
+          <w:right w:color="auto" w:space="0" w:sz="0" w:val="none"/>
+          <w:between w:color="auto" w:space="0" w:sz="0" w:val="none"/>
+        </w:pBdr>
+        <w:shd w:fill="ffffff" w:val="clear"/>
+        <w:spacing w:after="240" w:before="240" w:lineRule="auto"/>
+        <w:jc w:val="center"/>
+        <w:rPr>
+          <w:color w:val="333333"/>
+          <w:sz w:val="24"/>
+          <w:szCs w:val="24"/>
+          <w:highlight w:val="white"/>
+        </w:rPr>
+      </w:pPr>
+      <w:r>
+        <w:rPr>
+          <w:color w:val="333333"/>
+          <w:sz w:val="24"/>
+          <w:szCs w:val="24"/>
+          <w:highlight w:val="white"/>
+          <w:rtl w:val="0"/>
+        </w:rPr>
+        <w:t xml:space="preserve"> </w:t>
+      </w:r>
+    </w:p>
+    <w:p>
+      <w:pPr>
+        <w:pBdr>
+          <w:top w:color="auto" w:space="0" w:sz="0" w:val="none"/>
+          <w:left w:color="auto" w:space="0" w:sz="0" w:val="none"/>
+          <w:bottom w:color="auto" w:space="0" w:sz="0" w:val="none"/>
+          <w:right w:color="auto" w:space="0" w:sz="0" w:val="none"/>
+          <w:between w:color="auto" w:space="0" w:sz="0" w:val="none"/>
+        </w:pBdr>
+        <w:shd w:fill="ffffff" w:val="clear"/>
+        <w:spacing w:after="240" w:before="240" w:lineRule="auto"/>
+        <w:jc w:val="center"/>
+        <w:rPr>
+          <w:color w:val="333333"/>
+          <w:sz w:val="24"/>
+          <w:szCs w:val="24"/>
+          <w:highlight w:val="white"/>
+        </w:rPr>
+      </w:pPr>
+      <w:r>
+        <w:rPr>
+          <w:color w:val="333333"/>
+          <w:sz w:val="24"/>
+          <w:szCs w:val="24"/>
+          <w:highlight w:val="white"/>
+          <w:rtl w:val="0"/>
+        </w:rPr>
+        <w:t xml:space="preserve">ALUNAS: DÉBORA ANDRADE, JENNIFER BEATRIZ, LETICIA PEIXOTO E MARIA EDUARDA RAFAEL.</w:t>
+      </w:r>
+    </w:p>
+    <w:p>
+      <w:pPr>
+        <w:pBdr>
+          <w:top w:color="auto" w:space="0" w:sz="0" w:val="none"/>
+          <w:left w:color="auto" w:space="0" w:sz="0" w:val="none"/>
+          <w:bottom w:color="auto" w:space="0" w:sz="0" w:val="none"/>
+          <w:right w:color="auto" w:space="0" w:sz="0" w:val="none"/>
+          <w:between w:color="auto" w:space="0" w:sz="0" w:val="none"/>
+        </w:pBdr>
+        <w:shd w:fill="ffffff" w:val="clear"/>
+        <w:spacing w:after="240" w:before="240" w:lineRule="auto"/>
+        <w:jc w:val="center"/>
+        <w:rPr>
+          <w:color w:val="333333"/>
+          <w:sz w:val="24"/>
+          <w:szCs w:val="24"/>
+          <w:highlight w:val="white"/>
+        </w:rPr>
+      </w:pPr>
+      <w:r>
+        <w:rPr>
+          <w:rtl w:val="0"/>
+        </w:rPr>
+      </w:r>
+    </w:p>
+    <w:p>
+      <w:pPr>
+        <w:pBdr>
+          <w:top w:color="auto" w:space="0" w:sz="0" w:val="none"/>
+          <w:left w:color="auto" w:space="0" w:sz="0" w:val="none"/>
+          <w:bottom w:color="auto" w:space="0" w:sz="0" w:val="none"/>
+          <w:right w:color="auto" w:space="0" w:sz="0" w:val="none"/>
+          <w:between w:color="auto" w:space="0" w:sz="0" w:val="none"/>
+        </w:pBdr>
+        <w:shd w:fill="ffffff" w:val="clear"/>
+        <w:spacing w:after="240" w:before="240" w:lineRule="auto"/>
+        <w:jc w:val="center"/>
+        <w:rPr>
+          <w:color w:val="333333"/>
+          <w:sz w:val="24"/>
+          <w:szCs w:val="24"/>
+          <w:highlight w:val="white"/>
+        </w:rPr>
+      </w:pPr>
+      <w:r>
+        <w:rPr>
+          <w:color w:val="333333"/>
+          <w:sz w:val="24"/>
+          <w:szCs w:val="24"/>
+          <w:highlight w:val="white"/>
+          <w:rtl w:val="0"/>
+        </w:rPr>
+        <w:t xml:space="preserve"> </w:t>
+      </w:r>
+    </w:p>
+    <w:p>
+      <w:pPr>
+        <w:pBdr>
+          <w:top w:color="auto" w:space="0" w:sz="0" w:val="none"/>
+          <w:left w:color="auto" w:space="0" w:sz="0" w:val="none"/>
+          <w:bottom w:color="auto" w:space="0" w:sz="0" w:val="none"/>
+          <w:right w:color="auto" w:space="0" w:sz="0" w:val="none"/>
+          <w:between w:color="auto" w:space="0" w:sz="0" w:val="none"/>
+        </w:pBdr>
+        <w:shd w:fill="ffffff" w:val="clear"/>
+        <w:spacing w:after="240" w:before="240" w:lineRule="auto"/>
+        <w:jc w:val="center"/>
+        <w:rPr>
+          <w:color w:val="333333"/>
+          <w:sz w:val="24"/>
+          <w:szCs w:val="24"/>
+          <w:highlight w:val="white"/>
+        </w:rPr>
+      </w:pPr>
+      <w:r>
+        <w:rPr>
+          <w:color w:val="333333"/>
+          <w:sz w:val="24"/>
+          <w:szCs w:val="24"/>
+          <w:highlight w:val="white"/>
+          <w:rtl w:val="0"/>
+        </w:rPr>
+        <w:t xml:space="preserve"> </w:t>
+      </w:r>
+    </w:p>
+    <w:p>
+      <w:pPr>
+        <w:pBdr>
+          <w:top w:color="auto" w:space="0" w:sz="0" w:val="none"/>
+          <w:left w:color="auto" w:space="0" w:sz="0" w:val="none"/>
+          <w:bottom w:color="auto" w:space="0" w:sz="0" w:val="none"/>
+          <w:right w:color="auto" w:space="0" w:sz="0" w:val="none"/>
+          <w:between w:color="auto" w:space="0" w:sz="0" w:val="none"/>
+        </w:pBdr>
+        <w:shd w:fill="ffffff" w:val="clear"/>
+        <w:spacing w:after="240" w:before="240" w:lineRule="auto"/>
+        <w:jc w:val="center"/>
+        <w:rPr>
+          <w:color w:val="333333"/>
+          <w:sz w:val="24"/>
+          <w:szCs w:val="24"/>
+          <w:highlight w:val="white"/>
+        </w:rPr>
+      </w:pPr>
+      <w:r>
+        <w:rPr>
+          <w:color w:val="333333"/>
+          <w:sz w:val="24"/>
+          <w:szCs w:val="24"/>
+          <w:highlight w:val="white"/>
+          <w:rtl w:val="0"/>
+        </w:rPr>
+        <w:t xml:space="preserve"> </w:t>
+      </w:r>
+    </w:p>
+    <w:p>
+      <w:pPr>
+        <w:pBdr>
+          <w:top w:color="auto" w:space="0" w:sz="0" w:val="none"/>
+          <w:left w:color="auto" w:space="0" w:sz="0" w:val="none"/>
+          <w:bottom w:color="auto" w:space="0" w:sz="0" w:val="none"/>
+          <w:right w:color="auto" w:space="0" w:sz="0" w:val="none"/>
+          <w:between w:color="auto" w:space="0" w:sz="0" w:val="none"/>
+        </w:pBdr>
+        <w:shd w:fill="ffffff" w:val="clear"/>
+        <w:spacing w:after="240" w:before="240" w:lineRule="auto"/>
+        <w:jc w:val="center"/>
+        <w:rPr>
+          <w:color w:val="333333"/>
+          <w:sz w:val="24"/>
+          <w:szCs w:val="24"/>
+          <w:highlight w:val="white"/>
+        </w:rPr>
+      </w:pPr>
+      <w:r>
+        <w:rPr>
+          <w:color w:val="333333"/>
+          <w:sz w:val="24"/>
+          <w:szCs w:val="24"/>
+          <w:highlight w:val="white"/>
+          <w:rtl w:val="0"/>
+        </w:rPr>
+        <w:t xml:space="preserve">DOCENTES: CESIMAR XAVIER E MARIA JOSÉ MARJORIE</w:t>
+      </w:r>
+      <w:r>
+        <w:rPr>
+          <w:color w:val="333333"/>
+          <w:sz w:val="24"/>
+          <w:szCs w:val="24"/>
+          <w:highlight w:val="white"/>
+          <w:rtl w:val="0"/>
+        </w:rPr>
+        <w:t xml:space="preserve"> </w:t>
+      </w:r>
+    </w:p>
+    <w:p>
+      <w:pPr>
+        <w:pBdr>
+          <w:top w:color="auto" w:space="0" w:sz="0" w:val="none"/>
+          <w:left w:color="auto" w:space="0" w:sz="0" w:val="none"/>
+          <w:bottom w:color="auto" w:space="0" w:sz="0" w:val="none"/>
+          <w:right w:color="auto" w:space="0" w:sz="0" w:val="none"/>
+          <w:between w:color="auto" w:space="0" w:sz="0" w:val="none"/>
+        </w:pBdr>
+        <w:shd w:fill="ffffff" w:val="clear"/>
+        <w:spacing w:after="240" w:before="240" w:lineRule="auto"/>
+        <w:jc w:val="center"/>
+        <w:rPr>
+          <w:color w:val="333333"/>
+          <w:sz w:val="24"/>
+          <w:szCs w:val="24"/>
+          <w:highlight w:val="white"/>
+        </w:rPr>
+      </w:pPr>
+      <w:r>
+        <w:rPr>
+          <w:color w:val="333333"/>
+          <w:sz w:val="24"/>
+          <w:szCs w:val="24"/>
+          <w:highlight w:val="white"/>
+          <w:rtl w:val="0"/>
+        </w:rPr>
+        <w:t xml:space="preserve"> </w:t>
+      </w:r>
+    </w:p>
+    <w:p>
+      <w:pPr>
+        <w:pBdr>
+          <w:top w:color="auto" w:space="0" w:sz="0" w:val="none"/>
+          <w:left w:color="auto" w:space="0" w:sz="0" w:val="none"/>
+          <w:bottom w:color="auto" w:space="0" w:sz="0" w:val="none"/>
+          <w:right w:color="auto" w:space="0" w:sz="0" w:val="none"/>
+          <w:between w:color="auto" w:space="0" w:sz="0" w:val="none"/>
+        </w:pBdr>
+        <w:shd w:fill="ffffff" w:val="clear"/>
+        <w:spacing w:after="240" w:before="240" w:lineRule="auto"/>
+        <w:jc w:val="center"/>
+        <w:rPr>
+          <w:color w:val="333333"/>
+          <w:sz w:val="24"/>
+          <w:szCs w:val="24"/>
+          <w:highlight w:val="white"/>
+        </w:rPr>
+      </w:pPr>
+      <w:r>
+        <w:rPr>
+          <w:rtl w:val="0"/>
+        </w:rPr>
+      </w:r>
+    </w:p>
+    <w:p>
+      <w:pPr>
+        <w:pBdr>
+          <w:top w:color="auto" w:space="0" w:sz="0" w:val="none"/>
+          <w:left w:color="auto" w:space="0" w:sz="0" w:val="none"/>
+          <w:bottom w:color="auto" w:space="0" w:sz="0" w:val="none"/>
+          <w:right w:color="auto" w:space="0" w:sz="0" w:val="none"/>
+          <w:between w:color="auto" w:space="0" w:sz="0" w:val="none"/>
+        </w:pBdr>
+        <w:shd w:fill="ffffff" w:val="clear"/>
+        <w:spacing w:after="240" w:before="240" w:lineRule="auto"/>
+        <w:jc w:val="center"/>
+        <w:rPr>
+          <w:color w:val="333333"/>
+          <w:sz w:val="24"/>
+          <w:szCs w:val="24"/>
+          <w:highlight w:val="white"/>
+        </w:rPr>
+      </w:pPr>
+      <w:r>
+        <w:rPr>
+          <w:color w:val="333333"/>
+          <w:sz w:val="24"/>
+          <w:szCs w:val="24"/>
+          <w:highlight w:val="white"/>
+          <w:rtl w:val="0"/>
+        </w:rPr>
+        <w:t xml:space="preserve"> </w:t>
+      </w:r>
+      <w:r>
+        <w:rPr>
+          <w:color w:val="333333"/>
+          <w:sz w:val="24"/>
+          <w:szCs w:val="24"/>
+          <w:highlight w:val="white"/>
+          <w:rtl w:val="0"/>
+        </w:rPr>
+        <w:t xml:space="preserve">NATAL – RN</w:t>
+      </w:r>
+    </w:p>
+    <w:p>
+      <w:pPr>
+        <w:pBdr>
+          <w:top w:color="auto" w:space="0" w:sz="0" w:val="none"/>
+          <w:left w:color="auto" w:space="0" w:sz="0" w:val="none"/>
+          <w:bottom w:color="auto" w:space="0" w:sz="0" w:val="none"/>
+          <w:right w:color="auto" w:space="0" w:sz="0" w:val="none"/>
+          <w:between w:color="auto" w:space="0" w:sz="0" w:val="none"/>
+        </w:pBdr>
+        <w:shd w:fill="ffffff" w:val="clear"/>
+        <w:spacing w:after="240" w:before="240" w:lineRule="auto"/>
+        <w:jc w:val="center"/>
+        <w:rPr>
+          <w:color w:val="333333"/>
+          <w:sz w:val="24"/>
+          <w:szCs w:val="24"/>
+          <w:highlight w:val="white"/>
+        </w:rPr>
+      </w:pPr>
+      <w:r>
+        <w:rPr>
+          <w:color w:val="333333"/>
+          <w:sz w:val="24"/>
+          <w:szCs w:val="24"/>
+          <w:highlight w:val="white"/>
+          <w:rtl w:val="0"/>
+        </w:rPr>
+        <w:t xml:space="preserve">2021</w:t>
+      </w:r>
+    </w:p>
+    <w:p>
+      <w:pPr>
+        <w:pBdr>
+          <w:top w:color="auto" w:space="0" w:sz="0" w:val="none"/>
+          <w:left w:color="auto" w:space="0" w:sz="0" w:val="none"/>
+          <w:bottom w:color="auto" w:space="0" w:sz="0" w:val="none"/>
+          <w:right w:color="auto" w:space="0" w:sz="0" w:val="none"/>
+          <w:between w:color="auto" w:space="0" w:sz="0" w:val="none"/>
+        </w:pBdr>
+        <w:shd w:fill="ffffff" w:val="clear"/>
+        <w:spacing w:after="240" w:before="240" w:lineRule="auto"/>
         <w:jc w:val="center"/>
         <w:rPr>
           <w:rFonts w:ascii="Verdana" w:cs="Verdana" w:eastAsia="Verdana" w:hAnsi="Verdana"/>
@@ -40,11 +633,36 @@
       </w:pPr>
       <w:r>
         <w:rPr>
-          <w:rFonts w:ascii="Verdana" w:cs="Verdana" w:eastAsia="Verdana" w:hAnsi="Verdana"/>
+          <w:rtl w:val="0"/>
+        </w:rPr>
+      </w:r>
+    </w:p>
+    <w:p>
+      <w:pPr>
+        <w:pBdr>
+          <w:top w:color="auto" w:space="0" w:sz="0" w:val="none"/>
+          <w:left w:color="auto" w:space="0" w:sz="0" w:val="none"/>
+          <w:bottom w:color="auto" w:space="0" w:sz="0" w:val="none"/>
+          <w:right w:color="auto" w:space="0" w:sz="0" w:val="none"/>
+          <w:between w:color="auto" w:space="0" w:sz="0" w:val="none"/>
+        </w:pBdr>
+        <w:shd w:fill="ffffff" w:val="clear"/>
+        <w:spacing w:after="240" w:before="240" w:lineRule="auto"/>
+        <w:jc w:val="center"/>
+        <w:rPr>
           <w:b w:val="1"/>
           <w:color w:val="333333"/>
-          <w:sz w:val="26"/>
-          <w:szCs w:val="26"/>
+          <w:sz w:val="24"/>
+          <w:szCs w:val="24"/>
+          <w:highlight w:val="white"/>
+        </w:rPr>
+      </w:pPr>
+      <w:r>
+        <w:rPr>
+          <w:b w:val="1"/>
+          <w:color w:val="333333"/>
+          <w:sz w:val="24"/>
+          <w:szCs w:val="24"/>
           <w:highlight w:val="white"/>
           <w:rtl w:val="0"/>
         </w:rPr>
@@ -55,19 +673,430 @@
       <w:pPr>
         <w:spacing w:line="317.8636363636364" w:lineRule="auto"/>
         <w:rPr>
-          <w:rFonts w:ascii="Verdana" w:cs="Verdana" w:eastAsia="Verdana" w:hAnsi="Verdana"/>
-          <w:color w:val="333333"/>
-          <w:highlight w:val="white"/>
-        </w:rPr>
-      </w:pPr>
-      <w:r>
-        <w:rPr>
-          <w:rFonts w:ascii="Verdana" w:cs="Verdana" w:eastAsia="Verdana" w:hAnsi="Verdana"/>
-          <w:color w:val="333333"/>
+          <w:color w:val="333333"/>
+          <w:sz w:val="24"/>
+          <w:szCs w:val="24"/>
+          <w:highlight w:val="white"/>
+        </w:rPr>
+      </w:pPr>
+      <w:r>
+        <w:rPr>
+          <w:color w:val="333333"/>
+          <w:sz w:val="24"/>
+          <w:szCs w:val="24"/>
           <w:highlight w:val="white"/>
           <w:rtl w:val="0"/>
         </w:rPr>
         <w:t xml:space="preserve"> </w:t>
+      </w:r>
+    </w:p>
+    <w:p>
+      <w:pPr>
+        <w:numPr>
+          <w:ilvl w:val="0"/>
+          <w:numId w:val="4"/>
+        </w:numPr>
+        <w:spacing w:line="317.8636363636364" w:lineRule="auto"/>
+        <w:ind w:left="720" w:hanging="360"/>
+        <w:jc w:val="both"/>
+        <w:rPr>
+          <w:color w:val="333333"/>
+          <w:sz w:val="24"/>
+          <w:szCs w:val="24"/>
+          <w:highlight w:val="white"/>
+        </w:rPr>
+      </w:pPr>
+      <w:r>
+        <w:rPr>
+          <w:color w:val="333333"/>
+          <w:sz w:val="24"/>
+          <w:szCs w:val="24"/>
+          <w:highlight w:val="white"/>
+          <w:rtl w:val="0"/>
+        </w:rPr>
+        <w:t xml:space="preserve">20/04 </w:t>
+      </w:r>
+    </w:p>
+    <w:p>
+      <w:pPr>
+        <w:spacing w:line="317.8636363636364" w:lineRule="auto"/>
+        <w:jc w:val="both"/>
+        <w:rPr>
+          <w:color w:val="333333"/>
+          <w:sz w:val="24"/>
+          <w:szCs w:val="24"/>
+          <w:highlight w:val="white"/>
+        </w:rPr>
+      </w:pPr>
+      <w:r>
+        <w:rPr>
+          <w:color w:val="333333"/>
+          <w:sz w:val="24"/>
+          <w:szCs w:val="24"/>
+          <w:highlight w:val="white"/>
+          <w:rtl w:val="0"/>
+        </w:rPr>
+        <w:t xml:space="preserve"> </w:t>
+      </w:r>
+    </w:p>
+    <w:p>
+      <w:pPr>
+        <w:spacing w:line="317.8636363636364" w:lineRule="auto"/>
+        <w:ind w:left="720" w:firstLine="720"/>
+        <w:jc w:val="both"/>
+        <w:rPr>
+          <w:color w:val="333333"/>
+          <w:sz w:val="24"/>
+          <w:szCs w:val="24"/>
+          <w:highlight w:val="white"/>
+        </w:rPr>
+      </w:pPr>
+      <w:r>
+        <w:rPr>
+          <w:color w:val="333333"/>
+          <w:sz w:val="24"/>
+          <w:szCs w:val="24"/>
+          <w:highlight w:val="white"/>
+          <w:rtl w:val="0"/>
+        </w:rPr>
+        <w:t xml:space="preserve">Iniciamos a pesquisa sobre o tema “Cidades inteligentes e sustentáveis”. Durante esse processo de procura e análise, percebemos que a maioria dos sites e outros materiais que buscamos tinham basicamente os mesmos conceitos, exemplos e índices. Optamos por utilizar apenas um, pois, foi o que mais achamos completo em relação ao que dizia sobre o tema escolhido. A partir disso, separamos o que julgamos importante para nossa criação da HQ. </w:t>
+      </w:r>
+    </w:p>
+    <w:p>
+      <w:pPr>
+        <w:spacing w:line="317.8636363636364" w:lineRule="auto"/>
+        <w:jc w:val="both"/>
+        <w:rPr>
+          <w:color w:val="333333"/>
+          <w:sz w:val="24"/>
+          <w:szCs w:val="24"/>
+          <w:highlight w:val="white"/>
+        </w:rPr>
+      </w:pPr>
+      <w:r>
+        <w:rPr>
+          <w:color w:val="333333"/>
+          <w:sz w:val="24"/>
+          <w:szCs w:val="24"/>
+          <w:highlight w:val="white"/>
+          <w:rtl w:val="0"/>
+        </w:rPr>
+        <w:t xml:space="preserve"> </w:t>
+      </w:r>
+    </w:p>
+    <w:p>
+      <w:pPr>
+        <w:numPr>
+          <w:ilvl w:val="0"/>
+          <w:numId w:val="3"/>
+        </w:numPr>
+        <w:spacing w:line="317.8636363636364" w:lineRule="auto"/>
+        <w:ind w:left="720" w:hanging="360"/>
+        <w:jc w:val="both"/>
+        <w:rPr>
+          <w:color w:val="333333"/>
+          <w:sz w:val="24"/>
+          <w:szCs w:val="24"/>
+          <w:highlight w:val="white"/>
+        </w:rPr>
+      </w:pPr>
+      <w:r>
+        <w:rPr>
+          <w:color w:val="333333"/>
+          <w:sz w:val="24"/>
+          <w:szCs w:val="24"/>
+          <w:highlight w:val="white"/>
+          <w:rtl w:val="0"/>
+        </w:rPr>
+        <w:t xml:space="preserve">21/04 </w:t>
+      </w:r>
+    </w:p>
+    <w:p>
+      <w:pPr>
+        <w:spacing w:line="317.8636363636364" w:lineRule="auto"/>
+        <w:jc w:val="both"/>
+        <w:rPr>
+          <w:color w:val="333333"/>
+          <w:sz w:val="24"/>
+          <w:szCs w:val="24"/>
+          <w:highlight w:val="white"/>
+        </w:rPr>
+      </w:pPr>
+      <w:r>
+        <w:rPr>
+          <w:color w:val="333333"/>
+          <w:sz w:val="24"/>
+          <w:szCs w:val="24"/>
+          <w:highlight w:val="white"/>
+          <w:rtl w:val="0"/>
+        </w:rPr>
+        <w:t xml:space="preserve"> </w:t>
+      </w:r>
+    </w:p>
+    <w:p>
+      <w:pPr>
+        <w:ind w:left="720" w:firstLine="720"/>
+        <w:jc w:val="both"/>
+        <w:rPr>
+          <w:color w:val="333333"/>
+          <w:sz w:val="24"/>
+          <w:szCs w:val="24"/>
+          <w:highlight w:val="white"/>
+        </w:rPr>
+      </w:pPr>
+      <w:r>
+        <w:rPr>
+          <w:color w:val="333333"/>
+          <w:sz w:val="24"/>
+          <w:szCs w:val="24"/>
+          <w:highlight w:val="white"/>
+          <w:rtl w:val="0"/>
+        </w:rPr>
+        <w:t xml:space="preserve">Após a coleta de informações sobre o tema, começamos a pensar como iria se desenvolver nossa história. Pensando em algo mais explicativo, usamos a pesquisa para falar dos nossos personagens, assim o leitor aprende de forma mais leve. Pensamos que a história poderia se passar no IFRN, no Hall de entrada, assim como foi no dia da apresentação dos trabalhos do famoso projeto do município sustentável. </w:t>
+      </w:r>
+    </w:p>
+    <w:p>
+      <w:pPr>
+        <w:ind w:left="720" w:firstLine="720"/>
+        <w:jc w:val="both"/>
+        <w:rPr>
+          <w:color w:val="333333"/>
+          <w:sz w:val="24"/>
+          <w:szCs w:val="24"/>
+          <w:highlight w:val="white"/>
+        </w:rPr>
+      </w:pPr>
+      <w:r>
+        <w:rPr>
+          <w:rtl w:val="0"/>
+        </w:rPr>
+      </w:r>
+    </w:p>
+    <w:p>
+      <w:pPr>
+        <w:numPr>
+          <w:ilvl w:val="0"/>
+          <w:numId w:val="1"/>
+        </w:numPr>
+        <w:spacing w:after="240" w:before="240" w:lineRule="auto"/>
+        <w:ind w:left="720" w:hanging="360"/>
+        <w:jc w:val="both"/>
+        <w:rPr>
+          <w:color w:val="333333"/>
+          <w:sz w:val="24"/>
+          <w:szCs w:val="24"/>
+          <w:highlight w:val="white"/>
+        </w:rPr>
+      </w:pPr>
+      <w:r>
+        <w:rPr>
+          <w:color w:val="333333"/>
+          <w:sz w:val="24"/>
+          <w:szCs w:val="24"/>
+          <w:highlight w:val="white"/>
+          <w:rtl w:val="0"/>
+        </w:rPr>
+        <w:t xml:space="preserve">24/04</w:t>
+      </w:r>
+      <w:r>
+        <w:rPr>
+          <w:rtl w:val="0"/>
+        </w:rPr>
+      </w:r>
+    </w:p>
+    <w:p>
+      <w:pPr>
+        <w:spacing w:after="240" w:before="240" w:lineRule="auto"/>
+        <w:ind w:left="720" w:firstLine="720"/>
+        <w:jc w:val="both"/>
+        <w:rPr>
+          <w:color w:val="333333"/>
+          <w:sz w:val="24"/>
+          <w:szCs w:val="24"/>
+          <w:highlight w:val="white"/>
+        </w:rPr>
+      </w:pPr>
+      <w:r>
+        <w:rPr>
+          <w:rtl w:val="0"/>
+        </w:rPr>
+      </w:r>
+    </w:p>
+    <w:p>
+      <w:pPr>
+        <w:spacing w:after="240" w:before="240" w:lineRule="auto"/>
+        <w:ind w:left="720" w:firstLine="720"/>
+        <w:jc w:val="both"/>
+        <w:rPr>
+          <w:color w:val="333333"/>
+          <w:sz w:val="24"/>
+          <w:szCs w:val="24"/>
+          <w:highlight w:val="white"/>
+        </w:rPr>
+      </w:pPr>
+      <w:r>
+        <w:rPr>
+          <w:color w:val="333333"/>
+          <w:sz w:val="24"/>
+          <w:szCs w:val="24"/>
+          <w:highlight w:val="white"/>
+          <w:rtl w:val="0"/>
+        </w:rPr>
+        <w:t xml:space="preserve">Tivemos acesso à informação que nossa história deveria ser direcionada ao MEG, para que seja um reino sustentável. Analisamos nosso enredo e vimos que precisaria ser mudado algumas coisas, logo começamos a pensar em ideias para que nossa história se encaixasse no que foi solicitado. Conseguimos pensar em algo, basicamente um coletivo que dentro dele foi criado um projeto de uma cidade sustentável.</w:t>
+      </w:r>
+    </w:p>
+    <w:p>
+      <w:pPr>
+        <w:spacing w:after="240" w:before="240" w:lineRule="auto"/>
+        <w:ind w:left="720" w:firstLine="720"/>
+        <w:jc w:val="both"/>
+        <w:rPr>
+          <w:color w:val="333333"/>
+          <w:sz w:val="24"/>
+          <w:szCs w:val="24"/>
+          <w:highlight w:val="white"/>
+        </w:rPr>
+      </w:pPr>
+      <w:r>
+        <w:rPr>
+          <w:rtl w:val="0"/>
+        </w:rPr>
+      </w:r>
+    </w:p>
+    <w:p>
+      <w:pPr>
+        <w:numPr>
+          <w:ilvl w:val="0"/>
+          <w:numId w:val="5"/>
+        </w:numPr>
+        <w:spacing w:after="240" w:before="240" w:lineRule="auto"/>
+        <w:ind w:left="720" w:hanging="360"/>
+        <w:jc w:val="both"/>
+        <w:rPr>
+          <w:color w:val="333333"/>
+          <w:sz w:val="24"/>
+          <w:szCs w:val="24"/>
+          <w:highlight w:val="white"/>
+        </w:rPr>
+      </w:pPr>
+      <w:r>
+        <w:rPr>
+          <w:color w:val="333333"/>
+          <w:sz w:val="24"/>
+          <w:szCs w:val="24"/>
+          <w:highlight w:val="white"/>
+          <w:rtl w:val="0"/>
+        </w:rPr>
+        <w:t xml:space="preserve">26/04</w:t>
+      </w:r>
+    </w:p>
+    <w:p>
+      <w:pPr>
+        <w:spacing w:after="240" w:before="240" w:lineRule="auto"/>
+        <w:ind w:left="720" w:firstLine="720"/>
+        <w:jc w:val="both"/>
+        <w:rPr>
+          <w:color w:val="333333"/>
+          <w:sz w:val="24"/>
+          <w:szCs w:val="24"/>
+          <w:highlight w:val="white"/>
+        </w:rPr>
+      </w:pPr>
+      <w:r>
+        <w:rPr>
+          <w:color w:val="333333"/>
+          <w:sz w:val="24"/>
+          <w:szCs w:val="24"/>
+          <w:highlight w:val="white"/>
+          <w:rtl w:val="0"/>
+        </w:rPr>
+        <w:t xml:space="preserve">Após finalizar as alterações do roteiro, começamos a montar a HQ, criamos o avatar de cada personagem e fomos encaixando as falas nos quadrinhos. Quando finalizado, como utilizamos um site específico para criação de HQS, tivemos que passar para o figma e assim dá início a criação da página web.</w:t>
+      </w:r>
+    </w:p>
+    <w:p>
+      <w:pPr>
+        <w:spacing w:after="240" w:before="240" w:lineRule="auto"/>
+        <w:ind w:left="720" w:firstLine="0"/>
+        <w:jc w:val="both"/>
+        <w:rPr>
+          <w:color w:val="333333"/>
+          <w:sz w:val="24"/>
+          <w:szCs w:val="24"/>
+          <w:highlight w:val="white"/>
+        </w:rPr>
+      </w:pPr>
+      <w:r>
+        <w:rPr>
+          <w:rtl w:val="0"/>
+        </w:rPr>
+      </w:r>
+    </w:p>
+    <w:p>
+      <w:pPr>
+        <w:numPr>
+          <w:ilvl w:val="0"/>
+          <w:numId w:val="6"/>
+        </w:numPr>
+        <w:spacing w:after="240" w:before="240" w:lineRule="auto"/>
+        <w:ind w:left="720" w:hanging="360"/>
+        <w:jc w:val="both"/>
+        <w:rPr>
+          <w:color w:val="333333"/>
+          <w:sz w:val="24"/>
+          <w:szCs w:val="24"/>
+          <w:highlight w:val="white"/>
+        </w:rPr>
+      </w:pPr>
+      <w:r>
+        <w:rPr>
+          <w:color w:val="333333"/>
+          <w:sz w:val="24"/>
+          <w:szCs w:val="24"/>
+          <w:highlight w:val="white"/>
+          <w:rtl w:val="0"/>
+        </w:rPr>
+        <w:t xml:space="preserve">27/04</w:t>
+      </w:r>
+    </w:p>
+    <w:p>
+      <w:pPr>
+        <w:spacing w:after="240" w:before="240" w:lineRule="auto"/>
+        <w:ind w:left="720" w:firstLine="720"/>
+        <w:jc w:val="both"/>
+        <w:rPr>
+          <w:color w:val="333333"/>
+          <w:sz w:val="24"/>
+          <w:szCs w:val="24"/>
+          <w:highlight w:val="white"/>
+        </w:rPr>
+      </w:pPr>
+      <w:r>
+        <w:rPr>
+          <w:color w:val="333333"/>
+          <w:sz w:val="24"/>
+          <w:szCs w:val="24"/>
+          <w:highlight w:val="white"/>
+          <w:rtl w:val="0"/>
+        </w:rPr>
+        <w:t xml:space="preserve">Iniciamos a criação da página web, o objetivo era criar um site mais informativo, logo, criamos a página inicial que falava sobre como se dava o gênero histórias em quadrinhos e acrescentamos uma sinopse da nossa história, preparando o leitor para o que viria a seguir. Inserimos um guia para a leitura em outra página e finalizamos nossa página web.</w:t>
+      </w:r>
+    </w:p>
+    <w:p>
+      <w:pPr>
+        <w:spacing w:after="240" w:before="240" w:lineRule="auto"/>
+        <w:ind w:left="0" w:firstLine="720"/>
+        <w:jc w:val="both"/>
+        <w:rPr>
+          <w:color w:val="333333"/>
+          <w:sz w:val="24"/>
+          <w:szCs w:val="24"/>
+          <w:highlight w:val="white"/>
+        </w:rPr>
+      </w:pPr>
+      <w:r>
+        <w:rPr>
+          <w:rtl w:val="0"/>
+        </w:rPr>
       </w:r>
     </w:p>
     <w:p>
@@ -76,148 +1105,140 @@
           <w:ilvl w:val="0"/>
           <w:numId w:val="2"/>
         </w:numPr>
-        <w:spacing w:line="317.8636363636364" w:lineRule="auto"/>
+        <w:spacing w:after="240" w:before="240" w:lineRule="auto"/>
         <w:ind w:left="720" w:hanging="360"/>
         <w:jc w:val="both"/>
         <w:rPr>
-          <w:rFonts w:ascii="Verdana" w:cs="Verdana" w:eastAsia="Verdana" w:hAnsi="Verdana"/>
-          <w:color w:val="333333"/>
-          <w:highlight w:val="white"/>
-          <w:u w:val="none"/>
-        </w:rPr>
-      </w:pPr>
-      <w:r>
-        <w:rPr>
-          <w:rFonts w:ascii="Verdana" w:cs="Verdana" w:eastAsia="Verdana" w:hAnsi="Verdana"/>
-          <w:color w:val="333333"/>
-          <w:highlight w:val="white"/>
-          <w:rtl w:val="0"/>
-        </w:rPr>
-        <w:t xml:space="preserve">20/04 </w:t>
-      </w:r>
-    </w:p>
-    <w:p>
-      <w:pPr>
-        <w:spacing w:line="317.8636363636364" w:lineRule="auto"/>
-        <w:jc w:val="both"/>
-        <w:rPr>
-          <w:rFonts w:ascii="Verdana" w:cs="Verdana" w:eastAsia="Verdana" w:hAnsi="Verdana"/>
-          <w:color w:val="333333"/>
-          <w:highlight w:val="white"/>
-        </w:rPr>
-      </w:pPr>
-      <w:r>
-        <w:rPr>
-          <w:rFonts w:ascii="Verdana" w:cs="Verdana" w:eastAsia="Verdana" w:hAnsi="Verdana"/>
-          <w:color w:val="333333"/>
-          <w:highlight w:val="white"/>
-          <w:rtl w:val="0"/>
-        </w:rPr>
-        <w:t xml:space="preserve"> </w:t>
-      </w:r>
-    </w:p>
-    <w:p>
-      <w:pPr>
-        <w:spacing w:line="317.8636363636364" w:lineRule="auto"/>
+          <w:color w:val="333333"/>
+          <w:sz w:val="24"/>
+          <w:szCs w:val="24"/>
+          <w:highlight w:val="white"/>
+        </w:rPr>
+      </w:pPr>
+      <w:r>
+        <w:rPr>
+          <w:color w:val="333333"/>
+          <w:sz w:val="24"/>
+          <w:szCs w:val="24"/>
+          <w:highlight w:val="white"/>
+          <w:rtl w:val="0"/>
+        </w:rPr>
+        <w:t xml:space="preserve">28/04</w:t>
+      </w:r>
+    </w:p>
+    <w:p>
+      <w:pPr>
+        <w:spacing w:after="240" w:before="240" w:lineRule="auto"/>
         <w:ind w:left="720" w:firstLine="720"/>
         <w:jc w:val="both"/>
         <w:rPr>
-          <w:rFonts w:ascii="Verdana" w:cs="Verdana" w:eastAsia="Verdana" w:hAnsi="Verdana"/>
-          <w:color w:val="333333"/>
-          <w:highlight w:val="white"/>
-        </w:rPr>
-      </w:pPr>
-      <w:r>
-        <w:rPr>
-          <w:rFonts w:ascii="Verdana" w:cs="Verdana" w:eastAsia="Verdana" w:hAnsi="Verdana"/>
-          <w:color w:val="333333"/>
-          <w:highlight w:val="white"/>
-          <w:rtl w:val="0"/>
-        </w:rPr>
-        <w:t xml:space="preserve">Iniciamos a pesquisa sobre o tema “Cidades inteligentes e sustentáveis”. Durante esse processo de procura e análise, percebemos que a maioria dos sites e outros materiais que buscamos tinham basicamente os mesmos conceitos, exemplos e índices. Optamos por utilizar apenas um, pois, foi o que mais achamos completo em relação ao que dizia sobre o tema escolhido. A partir disso, separamos o que julgamos importante para nossa criação da HQ. </w:t>
-      </w:r>
-    </w:p>
-    <w:p>
-      <w:pPr>
-        <w:spacing w:line="317.8636363636364" w:lineRule="auto"/>
-        <w:jc w:val="both"/>
-        <w:rPr>
-          <w:rFonts w:ascii="Verdana" w:cs="Verdana" w:eastAsia="Verdana" w:hAnsi="Verdana"/>
-          <w:color w:val="333333"/>
-          <w:highlight w:val="white"/>
-        </w:rPr>
-      </w:pPr>
-      <w:r>
-        <w:rPr>
-          <w:rFonts w:ascii="Verdana" w:cs="Verdana" w:eastAsia="Verdana" w:hAnsi="Verdana"/>
-          <w:color w:val="333333"/>
-          <w:highlight w:val="white"/>
-          <w:rtl w:val="0"/>
-        </w:rPr>
-        <w:t xml:space="preserve"> </w:t>
-      </w:r>
-    </w:p>
-    <w:p>
-      <w:pPr>
-        <w:numPr>
-          <w:ilvl w:val="0"/>
-          <w:numId w:val="1"/>
-        </w:numPr>
-        <w:spacing w:line="317.8636363636364" w:lineRule="auto"/>
-        <w:ind w:left="720" w:hanging="360"/>
-        <w:jc w:val="both"/>
-        <w:rPr>
-          <w:rFonts w:ascii="Verdana" w:cs="Verdana" w:eastAsia="Verdana" w:hAnsi="Verdana"/>
-          <w:color w:val="333333"/>
-          <w:highlight w:val="white"/>
-          <w:u w:val="none"/>
-        </w:rPr>
-      </w:pPr>
-      <w:r>
-        <w:rPr>
-          <w:rFonts w:ascii="Verdana" w:cs="Verdana" w:eastAsia="Verdana" w:hAnsi="Verdana"/>
-          <w:color w:val="333333"/>
-          <w:highlight w:val="white"/>
-          <w:rtl w:val="0"/>
-        </w:rPr>
-        <w:t xml:space="preserve">21/04 </w:t>
-      </w:r>
-    </w:p>
-    <w:p>
-      <w:pPr>
-        <w:spacing w:line="317.8636363636364" w:lineRule="auto"/>
-        <w:jc w:val="both"/>
-        <w:rPr>
-          <w:rFonts w:ascii="Verdana" w:cs="Verdana" w:eastAsia="Verdana" w:hAnsi="Verdana"/>
-          <w:color w:val="333333"/>
-          <w:highlight w:val="white"/>
-        </w:rPr>
-      </w:pPr>
-      <w:r>
-        <w:rPr>
-          <w:rFonts w:ascii="Verdana" w:cs="Verdana" w:eastAsia="Verdana" w:hAnsi="Verdana"/>
-          <w:color w:val="333333"/>
-          <w:highlight w:val="white"/>
-          <w:rtl w:val="0"/>
-        </w:rPr>
-        <w:t xml:space="preserve"> </w:t>
+          <w:color w:val="333333"/>
+          <w:sz w:val="24"/>
+          <w:szCs w:val="24"/>
+          <w:highlight w:val="white"/>
+        </w:rPr>
+      </w:pPr>
+      <w:r>
+        <w:rPr>
+          <w:color w:val="333333"/>
+          <w:sz w:val="24"/>
+          <w:szCs w:val="24"/>
+          <w:highlight w:val="white"/>
+          <w:rtl w:val="0"/>
+        </w:rPr>
+        <w:t xml:space="preserve">Para finalmente finalizar nosso trabalho, revisamos ele para a apresentação e logo em seguida partimos pro vídeo. Como conselho dado pelo professor Cesimar, optamos por escolher apenas um integrante do grupo para a aguardada apresentação. </w:t>
       </w:r>
     </w:p>
     <w:p>
       <w:pPr>
         <w:ind w:left="720" w:firstLine="720"/>
         <w:jc w:val="both"/>
-        <w:rPr/>
-      </w:pPr>
-      <w:r>
         <w:rPr>
           <w:rFonts w:ascii="Verdana" w:cs="Verdana" w:eastAsia="Verdana" w:hAnsi="Verdana"/>
           <w:color w:val="333333"/>
           <w:highlight w:val="white"/>
-          <w:rtl w:val="0"/>
-        </w:rPr>
-        <w:t xml:space="preserve">Após a coleta de informações sobre o tema, começamos a pensar como iria se desenvolver nossa história. Pensando em algo mais explicativo, usamos a pesquisa para falar dos nossos personagens, assim o leitor aprende de forma mais leve. Pensamos que a história poderia se passar no IFRN, no Hall de entrada, assim como foi no dia da apresentação dos trabalhos do famoso projeto do município sustentável. </w:t>
-      </w:r>
+        </w:rPr>
+      </w:pPr>
+      <w:r>
+        <w:rPr>
+          <w:rtl w:val="0"/>
+        </w:rPr>
+      </w:r>
+    </w:p>
+    <w:p>
+      <w:pPr>
+        <w:ind w:left="720" w:firstLine="720"/>
+        <w:jc w:val="both"/>
+        <w:rPr>
+          <w:rFonts w:ascii="Verdana" w:cs="Verdana" w:eastAsia="Verdana" w:hAnsi="Verdana"/>
+          <w:color w:val="333333"/>
+          <w:highlight w:val="white"/>
+        </w:rPr>
+      </w:pPr>
+      <w:r>
+        <w:rPr>
+          <w:rtl w:val="0"/>
+        </w:rPr>
+      </w:r>
+    </w:p>
+    <w:p>
+      <w:pPr>
+        <w:ind w:left="720" w:firstLine="720"/>
+        <w:jc w:val="both"/>
+        <w:rPr>
+          <w:rFonts w:ascii="Verdana" w:cs="Verdana" w:eastAsia="Verdana" w:hAnsi="Verdana"/>
+          <w:color w:val="333333"/>
+          <w:highlight w:val="white"/>
+        </w:rPr>
+      </w:pPr>
+      <w:r>
+        <w:rPr>
+          <w:rtl w:val="0"/>
+        </w:rPr>
+      </w:r>
+    </w:p>
+    <w:p>
+      <w:pPr>
+        <w:ind w:left="720" w:firstLine="720"/>
+        <w:jc w:val="both"/>
+        <w:rPr>
+          <w:rFonts w:ascii="Verdana" w:cs="Verdana" w:eastAsia="Verdana" w:hAnsi="Verdana"/>
+          <w:color w:val="333333"/>
+          <w:highlight w:val="white"/>
+        </w:rPr>
+      </w:pPr>
+      <w:r>
+        <w:rPr>
+          <w:rtl w:val="0"/>
+        </w:rPr>
+      </w:r>
+    </w:p>
+    <w:p>
+      <w:pPr>
+        <w:ind w:left="720" w:firstLine="720"/>
+        <w:jc w:val="both"/>
+        <w:rPr>
+          <w:rFonts w:ascii="Verdana" w:cs="Verdana" w:eastAsia="Verdana" w:hAnsi="Verdana"/>
+          <w:color w:val="333333"/>
+          <w:highlight w:val="white"/>
+        </w:rPr>
+      </w:pPr>
+      <w:r>
+        <w:rPr>
+          <w:rtl w:val="0"/>
+        </w:rPr>
+      </w:r>
+    </w:p>
+    <w:p>
+      <w:pPr>
+        <w:ind w:left="0" w:firstLine="0"/>
+        <w:jc w:val="both"/>
+        <w:rPr>
+          <w:rFonts w:ascii="Verdana" w:cs="Verdana" w:eastAsia="Verdana" w:hAnsi="Verdana"/>
+          <w:color w:val="333333"/>
+          <w:highlight w:val="white"/>
+        </w:rPr>
+      </w:pPr>
       <w:r>
         <w:rPr>
           <w:rtl w:val="0"/>
@@ -225,12 +1246,120 @@
       </w:r>
     </w:p>
     <w:sectPr>
+      <w:headerReference r:id="rId6" w:type="default"/>
+      <w:headerReference r:id="rId7" w:type="first"/>
+      <w:footerReference r:id="rId8" w:type="first"/>
       <w:pgSz w:h="16834" w:w="11909" w:orient="portrait"/>
       <w:pgMar w:bottom="1440" w:top="1440" w:left="1440" w:right="1440" w:header="720" w:footer="720"/>
       <w:pgNumType w:start="1"/>
+      <w:titlePg w:val="1"/>
     </w:sectPr>
   </w:body>
 </w:document>
+</file>
+
+<file path=word/footer1.xml><?xml version="1.0" encoding="utf-8"?>
+<w:ftr xmlns:mc="http://schemas.openxmlformats.org/markup-compatibility/2006" xmlns:o="urn:schemas-microsoft-com:office:office" xmlns:r="http://schemas.openxmlformats.org/officeDocument/2006/relationships" xmlns:m="http://schemas.openxmlformats.org/officeDocument/2006/math" xmlns:v="urn:schemas-microsoft-com:vml" xmlns:wp="http://schemas.openxmlformats.org/drawingml/2006/wordprocessingDrawing" xmlns:w10="urn:schemas-microsoft-com:office:word" xmlns:w="http://schemas.openxmlformats.org/wordprocessingml/2006/main" xmlns:wne="http://schemas.microsoft.com/office/word/2006/wordml" xmlns:sl="http://schemas.openxmlformats.org/schemaLibrary/2006/main" xmlns:a="http://schemas.openxmlformats.org/drawingml/2006/main" xmlns:pic="http://schemas.openxmlformats.org/drawingml/2006/picture" xmlns:c="http://schemas.openxmlformats.org/drawingml/2006/chart" xmlns:lc="http://schemas.openxmlformats.org/drawingml/2006/lockedCanvas" xmlns:dgm="http://schemas.openxmlformats.org/drawingml/2006/diagram" xmlns:wps="http://schemas.microsoft.com/office/word/2010/wordprocessingShape" xmlns:wpg="http://schemas.microsoft.com/office/word/2010/wordprocessingGroup" xmlns:w14="http://schemas.microsoft.com/office/word/2010/wordml" xmlns:w15="http://schemas.microsoft.com/office/word/2012/wordml">
+  <w:p>
+    <w:pPr>
+      <w:rPr/>
+    </w:pPr>
+    <w:r>
+      <w:rPr>
+        <w:rtl w:val="0"/>
+      </w:rPr>
+    </w:r>
+  </w:p>
+</w:ftr>
+</file>
+
+<file path=word/header1.xml><?xml version="1.0" encoding="utf-8"?>
+<w:hdr xmlns:mc="http://schemas.openxmlformats.org/markup-compatibility/2006" xmlns:o="urn:schemas-microsoft-com:office:office" xmlns:r="http://schemas.openxmlformats.org/officeDocument/2006/relationships" xmlns:m="http://schemas.openxmlformats.org/officeDocument/2006/math" xmlns:v="urn:schemas-microsoft-com:vml" xmlns:wp="http://schemas.openxmlformats.org/drawingml/2006/wordprocessingDrawing" xmlns:w10="urn:schemas-microsoft-com:office:word" xmlns:w="http://schemas.openxmlformats.org/wordprocessingml/2006/main" xmlns:wne="http://schemas.microsoft.com/office/word/2006/wordml" xmlns:sl="http://schemas.openxmlformats.org/schemaLibrary/2006/main" xmlns:a="http://schemas.openxmlformats.org/drawingml/2006/main" xmlns:pic="http://schemas.openxmlformats.org/drawingml/2006/picture" xmlns:c="http://schemas.openxmlformats.org/drawingml/2006/chart" xmlns:lc="http://schemas.openxmlformats.org/drawingml/2006/lockedCanvas" xmlns:dgm="http://schemas.openxmlformats.org/drawingml/2006/diagram" xmlns:wps="http://schemas.microsoft.com/office/word/2010/wordprocessingShape" xmlns:wpg="http://schemas.microsoft.com/office/word/2010/wordprocessingGroup" xmlns:w14="http://schemas.microsoft.com/office/word/2010/wordml" xmlns:w15="http://schemas.microsoft.com/office/word/2012/wordml">
+  <w:p>
+    <w:pPr>
+      <w:pBdr>
+        <w:top w:color="auto" w:space="0" w:sz="0" w:val="none"/>
+        <w:left w:color="auto" w:space="0" w:sz="0" w:val="none"/>
+        <w:bottom w:color="auto" w:space="0" w:sz="0" w:val="none"/>
+        <w:right w:color="auto" w:space="0" w:sz="0" w:val="none"/>
+        <w:between w:color="auto" w:space="0" w:sz="0" w:val="none"/>
+      </w:pBdr>
+      <w:shd w:fill="ffffff" w:val="clear"/>
+      <w:spacing w:after="240" w:before="240" w:lineRule="auto"/>
+      <w:ind w:left="2880" w:firstLine="720"/>
+      <w:rPr/>
+    </w:pPr>
+    <w:r>
+      <w:rPr>
+        <w:rtl w:val="0"/>
+      </w:rPr>
+    </w:r>
+  </w:p>
+</w:hdr>
+</file>
+
+<file path=word/header2.xml><?xml version="1.0" encoding="utf-8"?>
+<w:hdr xmlns:mc="http://schemas.openxmlformats.org/markup-compatibility/2006" xmlns:o="urn:schemas-microsoft-com:office:office" xmlns:r="http://schemas.openxmlformats.org/officeDocument/2006/relationships" xmlns:m="http://schemas.openxmlformats.org/officeDocument/2006/math" xmlns:v="urn:schemas-microsoft-com:vml" xmlns:wp="http://schemas.openxmlformats.org/drawingml/2006/wordprocessingDrawing" xmlns:w10="urn:schemas-microsoft-com:office:word" xmlns:w="http://schemas.openxmlformats.org/wordprocessingml/2006/main" xmlns:wne="http://schemas.microsoft.com/office/word/2006/wordml" xmlns:sl="http://schemas.openxmlformats.org/schemaLibrary/2006/main" xmlns:a="http://schemas.openxmlformats.org/drawingml/2006/main" xmlns:pic="http://schemas.openxmlformats.org/drawingml/2006/picture" xmlns:c="http://schemas.openxmlformats.org/drawingml/2006/chart" xmlns:lc="http://schemas.openxmlformats.org/drawingml/2006/lockedCanvas" xmlns:dgm="http://schemas.openxmlformats.org/drawingml/2006/diagram" xmlns:wps="http://schemas.microsoft.com/office/word/2010/wordprocessingShape" xmlns:wpg="http://schemas.microsoft.com/office/word/2010/wordprocessingGroup" xmlns:w14="http://schemas.microsoft.com/office/word/2010/wordml" xmlns:w15="http://schemas.microsoft.com/office/word/2012/wordml">
+  <w:p>
+    <w:pPr>
+      <w:pBdr>
+        <w:top w:color="auto" w:space="0" w:sz="0" w:val="none"/>
+        <w:left w:color="auto" w:space="0" w:sz="0" w:val="none"/>
+        <w:bottom w:color="auto" w:space="0" w:sz="0" w:val="none"/>
+        <w:right w:color="auto" w:space="0" w:sz="0" w:val="none"/>
+        <w:between w:color="auto" w:space="0" w:sz="0" w:val="none"/>
+      </w:pBdr>
+      <w:shd w:fill="ffffff" w:val="clear"/>
+      <w:spacing w:after="240" w:before="240" w:lineRule="auto"/>
+      <w:ind w:left="2880" w:firstLine="720"/>
+      <w:rPr/>
+    </w:pPr>
+    <w:r>
+      <w:rPr>
+        <w:rFonts w:ascii="Verdana" w:cs="Verdana" w:eastAsia="Verdana" w:hAnsi="Verdana"/>
+        <w:color w:val="333333"/>
+        <w:highlight w:val="white"/>
+      </w:rPr>
+      <w:drawing>
+        <wp:inline distB="114300" distT="114300" distL="114300" distR="114300">
+          <wp:extent cx="904875" cy="1114425"/>
+          <wp:effectExtent b="0" l="0" r="0" t="0"/>
+          <wp:docPr id="1" name="image1.png"/>
+          <a:graphic>
+            <a:graphicData uri="http://schemas.openxmlformats.org/drawingml/2006/picture">
+              <pic:pic>
+                <pic:nvPicPr>
+                  <pic:cNvPr id="0" name="image1.png"/>
+                  <pic:cNvPicPr preferRelativeResize="0"/>
+                </pic:nvPicPr>
+                <pic:blipFill>
+                  <a:blip r:embed="rId1"/>
+                  <a:srcRect b="0" l="0" r="0" t="0"/>
+                  <a:stretch>
+                    <a:fillRect/>
+                  </a:stretch>
+                </pic:blipFill>
+                <pic:spPr>
+                  <a:xfrm>
+                    <a:off x="0" y="0"/>
+                    <a:ext cx="904875" cy="1114425"/>
+                  </a:xfrm>
+                  <a:prstGeom prst="rect"/>
+                  <a:ln/>
+                </pic:spPr>
+              </pic:pic>
+            </a:graphicData>
+          </a:graphic>
+        </wp:inline>
+      </w:drawing>
+    </w:r>
+    <w:r>
+      <w:rPr>
+        <w:rtl w:val="0"/>
+      </w:rPr>
+    </w:r>
+  </w:p>
+</w:hdr>
 </file>
 
 <file path=word/numbering.xml><?xml version="1.0" encoding="utf-8"?>
@@ -455,11 +1584,463 @@
       </w:rPr>
     </w:lvl>
   </w:abstractNum>
+  <w:abstractNum w:abstractNumId="3">
+    <w:lvl w:ilvl="0">
+      <w:start w:val="1"/>
+      <w:numFmt w:val="bullet"/>
+      <w:lvlText w:val="●"/>
+      <w:lvlJc w:val="left"/>
+      <w:pPr>
+        <w:ind w:left="720" w:hanging="360"/>
+      </w:pPr>
+      <w:rPr>
+        <w:u w:val="none"/>
+      </w:rPr>
+    </w:lvl>
+    <w:lvl w:ilvl="1">
+      <w:start w:val="1"/>
+      <w:numFmt w:val="bullet"/>
+      <w:lvlText w:val="○"/>
+      <w:lvlJc w:val="left"/>
+      <w:pPr>
+        <w:ind w:left="1440" w:hanging="360"/>
+      </w:pPr>
+      <w:rPr>
+        <w:u w:val="none"/>
+      </w:rPr>
+    </w:lvl>
+    <w:lvl w:ilvl="2">
+      <w:start w:val="1"/>
+      <w:numFmt w:val="bullet"/>
+      <w:lvlText w:val="■"/>
+      <w:lvlJc w:val="left"/>
+      <w:pPr>
+        <w:ind w:left="2160" w:hanging="360"/>
+      </w:pPr>
+      <w:rPr>
+        <w:u w:val="none"/>
+      </w:rPr>
+    </w:lvl>
+    <w:lvl w:ilvl="3">
+      <w:start w:val="1"/>
+      <w:numFmt w:val="bullet"/>
+      <w:lvlText w:val="●"/>
+      <w:lvlJc w:val="left"/>
+      <w:pPr>
+        <w:ind w:left="2880" w:hanging="360"/>
+      </w:pPr>
+      <w:rPr>
+        <w:u w:val="none"/>
+      </w:rPr>
+    </w:lvl>
+    <w:lvl w:ilvl="4">
+      <w:start w:val="1"/>
+      <w:numFmt w:val="bullet"/>
+      <w:lvlText w:val="○"/>
+      <w:lvlJc w:val="left"/>
+      <w:pPr>
+        <w:ind w:left="3600" w:hanging="360"/>
+      </w:pPr>
+      <w:rPr>
+        <w:u w:val="none"/>
+      </w:rPr>
+    </w:lvl>
+    <w:lvl w:ilvl="5">
+      <w:start w:val="1"/>
+      <w:numFmt w:val="bullet"/>
+      <w:lvlText w:val="■"/>
+      <w:lvlJc w:val="left"/>
+      <w:pPr>
+        <w:ind w:left="4320" w:hanging="360"/>
+      </w:pPr>
+      <w:rPr>
+        <w:u w:val="none"/>
+      </w:rPr>
+    </w:lvl>
+    <w:lvl w:ilvl="6">
+      <w:start w:val="1"/>
+      <w:numFmt w:val="bullet"/>
+      <w:lvlText w:val="●"/>
+      <w:lvlJc w:val="left"/>
+      <w:pPr>
+        <w:ind w:left="5040" w:hanging="360"/>
+      </w:pPr>
+      <w:rPr>
+        <w:u w:val="none"/>
+      </w:rPr>
+    </w:lvl>
+    <w:lvl w:ilvl="7">
+      <w:start w:val="1"/>
+      <w:numFmt w:val="bullet"/>
+      <w:lvlText w:val="○"/>
+      <w:lvlJc w:val="left"/>
+      <w:pPr>
+        <w:ind w:left="5760" w:hanging="360"/>
+      </w:pPr>
+      <w:rPr>
+        <w:u w:val="none"/>
+      </w:rPr>
+    </w:lvl>
+    <w:lvl w:ilvl="8">
+      <w:start w:val="1"/>
+      <w:numFmt w:val="bullet"/>
+      <w:lvlText w:val="■"/>
+      <w:lvlJc w:val="left"/>
+      <w:pPr>
+        <w:ind w:left="6480" w:hanging="360"/>
+      </w:pPr>
+      <w:rPr>
+        <w:u w:val="none"/>
+      </w:rPr>
+    </w:lvl>
+  </w:abstractNum>
+  <w:abstractNum w:abstractNumId="4">
+    <w:lvl w:ilvl="0">
+      <w:start w:val="1"/>
+      <w:numFmt w:val="bullet"/>
+      <w:lvlText w:val="●"/>
+      <w:lvlJc w:val="left"/>
+      <w:pPr>
+        <w:ind w:left="720" w:hanging="360"/>
+      </w:pPr>
+      <w:rPr>
+        <w:u w:val="none"/>
+      </w:rPr>
+    </w:lvl>
+    <w:lvl w:ilvl="1">
+      <w:start w:val="1"/>
+      <w:numFmt w:val="bullet"/>
+      <w:lvlText w:val="○"/>
+      <w:lvlJc w:val="left"/>
+      <w:pPr>
+        <w:ind w:left="1440" w:hanging="360"/>
+      </w:pPr>
+      <w:rPr>
+        <w:u w:val="none"/>
+      </w:rPr>
+    </w:lvl>
+    <w:lvl w:ilvl="2">
+      <w:start w:val="1"/>
+      <w:numFmt w:val="bullet"/>
+      <w:lvlText w:val="■"/>
+      <w:lvlJc w:val="left"/>
+      <w:pPr>
+        <w:ind w:left="2160" w:hanging="360"/>
+      </w:pPr>
+      <w:rPr>
+        <w:u w:val="none"/>
+      </w:rPr>
+    </w:lvl>
+    <w:lvl w:ilvl="3">
+      <w:start w:val="1"/>
+      <w:numFmt w:val="bullet"/>
+      <w:lvlText w:val="●"/>
+      <w:lvlJc w:val="left"/>
+      <w:pPr>
+        <w:ind w:left="2880" w:hanging="360"/>
+      </w:pPr>
+      <w:rPr>
+        <w:u w:val="none"/>
+      </w:rPr>
+    </w:lvl>
+    <w:lvl w:ilvl="4">
+      <w:start w:val="1"/>
+      <w:numFmt w:val="bullet"/>
+      <w:lvlText w:val="○"/>
+      <w:lvlJc w:val="left"/>
+      <w:pPr>
+        <w:ind w:left="3600" w:hanging="360"/>
+      </w:pPr>
+      <w:rPr>
+        <w:u w:val="none"/>
+      </w:rPr>
+    </w:lvl>
+    <w:lvl w:ilvl="5">
+      <w:start w:val="1"/>
+      <w:numFmt w:val="bullet"/>
+      <w:lvlText w:val="■"/>
+      <w:lvlJc w:val="left"/>
+      <w:pPr>
+        <w:ind w:left="4320" w:hanging="360"/>
+      </w:pPr>
+      <w:rPr>
+        <w:u w:val="none"/>
+      </w:rPr>
+    </w:lvl>
+    <w:lvl w:ilvl="6">
+      <w:start w:val="1"/>
+      <w:numFmt w:val="bullet"/>
+      <w:lvlText w:val="●"/>
+      <w:lvlJc w:val="left"/>
+      <w:pPr>
+        <w:ind w:left="5040" w:hanging="360"/>
+      </w:pPr>
+      <w:rPr>
+        <w:u w:val="none"/>
+      </w:rPr>
+    </w:lvl>
+    <w:lvl w:ilvl="7">
+      <w:start w:val="1"/>
+      <w:numFmt w:val="bullet"/>
+      <w:lvlText w:val="○"/>
+      <w:lvlJc w:val="left"/>
+      <w:pPr>
+        <w:ind w:left="5760" w:hanging="360"/>
+      </w:pPr>
+      <w:rPr>
+        <w:u w:val="none"/>
+      </w:rPr>
+    </w:lvl>
+    <w:lvl w:ilvl="8">
+      <w:start w:val="1"/>
+      <w:numFmt w:val="bullet"/>
+      <w:lvlText w:val="■"/>
+      <w:lvlJc w:val="left"/>
+      <w:pPr>
+        <w:ind w:left="6480" w:hanging="360"/>
+      </w:pPr>
+      <w:rPr>
+        <w:u w:val="none"/>
+      </w:rPr>
+    </w:lvl>
+  </w:abstractNum>
+  <w:abstractNum w:abstractNumId="5">
+    <w:lvl w:ilvl="0">
+      <w:start w:val="1"/>
+      <w:numFmt w:val="bullet"/>
+      <w:lvlText w:val="●"/>
+      <w:lvlJc w:val="left"/>
+      <w:pPr>
+        <w:ind w:left="720" w:hanging="360"/>
+      </w:pPr>
+      <w:rPr>
+        <w:u w:val="none"/>
+      </w:rPr>
+    </w:lvl>
+    <w:lvl w:ilvl="1">
+      <w:start w:val="1"/>
+      <w:numFmt w:val="bullet"/>
+      <w:lvlText w:val="○"/>
+      <w:lvlJc w:val="left"/>
+      <w:pPr>
+        <w:ind w:left="1440" w:hanging="360"/>
+      </w:pPr>
+      <w:rPr>
+        <w:u w:val="none"/>
+      </w:rPr>
+    </w:lvl>
+    <w:lvl w:ilvl="2">
+      <w:start w:val="1"/>
+      <w:numFmt w:val="bullet"/>
+      <w:lvlText w:val="■"/>
+      <w:lvlJc w:val="left"/>
+      <w:pPr>
+        <w:ind w:left="2160" w:hanging="360"/>
+      </w:pPr>
+      <w:rPr>
+        <w:u w:val="none"/>
+      </w:rPr>
+    </w:lvl>
+    <w:lvl w:ilvl="3">
+      <w:start w:val="1"/>
+      <w:numFmt w:val="bullet"/>
+      <w:lvlText w:val="●"/>
+      <w:lvlJc w:val="left"/>
+      <w:pPr>
+        <w:ind w:left="2880" w:hanging="360"/>
+      </w:pPr>
+      <w:rPr>
+        <w:u w:val="none"/>
+      </w:rPr>
+    </w:lvl>
+    <w:lvl w:ilvl="4">
+      <w:start w:val="1"/>
+      <w:numFmt w:val="bullet"/>
+      <w:lvlText w:val="○"/>
+      <w:lvlJc w:val="left"/>
+      <w:pPr>
+        <w:ind w:left="3600" w:hanging="360"/>
+      </w:pPr>
+      <w:rPr>
+        <w:u w:val="none"/>
+      </w:rPr>
+    </w:lvl>
+    <w:lvl w:ilvl="5">
+      <w:start w:val="1"/>
+      <w:numFmt w:val="bullet"/>
+      <w:lvlText w:val="■"/>
+      <w:lvlJc w:val="left"/>
+      <w:pPr>
+        <w:ind w:left="4320" w:hanging="360"/>
+      </w:pPr>
+      <w:rPr>
+        <w:u w:val="none"/>
+      </w:rPr>
+    </w:lvl>
+    <w:lvl w:ilvl="6">
+      <w:start w:val="1"/>
+      <w:numFmt w:val="bullet"/>
+      <w:lvlText w:val="●"/>
+      <w:lvlJc w:val="left"/>
+      <w:pPr>
+        <w:ind w:left="5040" w:hanging="360"/>
+      </w:pPr>
+      <w:rPr>
+        <w:u w:val="none"/>
+      </w:rPr>
+    </w:lvl>
+    <w:lvl w:ilvl="7">
+      <w:start w:val="1"/>
+      <w:numFmt w:val="bullet"/>
+      <w:lvlText w:val="○"/>
+      <w:lvlJc w:val="left"/>
+      <w:pPr>
+        <w:ind w:left="5760" w:hanging="360"/>
+      </w:pPr>
+      <w:rPr>
+        <w:u w:val="none"/>
+      </w:rPr>
+    </w:lvl>
+    <w:lvl w:ilvl="8">
+      <w:start w:val="1"/>
+      <w:numFmt w:val="bullet"/>
+      <w:lvlText w:val="■"/>
+      <w:lvlJc w:val="left"/>
+      <w:pPr>
+        <w:ind w:left="6480" w:hanging="360"/>
+      </w:pPr>
+      <w:rPr>
+        <w:u w:val="none"/>
+      </w:rPr>
+    </w:lvl>
+  </w:abstractNum>
+  <w:abstractNum w:abstractNumId="6">
+    <w:lvl w:ilvl="0">
+      <w:start w:val="1"/>
+      <w:numFmt w:val="bullet"/>
+      <w:lvlText w:val="●"/>
+      <w:lvlJc w:val="left"/>
+      <w:pPr>
+        <w:ind w:left="720" w:hanging="360"/>
+      </w:pPr>
+      <w:rPr>
+        <w:u w:val="none"/>
+      </w:rPr>
+    </w:lvl>
+    <w:lvl w:ilvl="1">
+      <w:start w:val="1"/>
+      <w:numFmt w:val="bullet"/>
+      <w:lvlText w:val="○"/>
+      <w:lvlJc w:val="left"/>
+      <w:pPr>
+        <w:ind w:left="1440" w:hanging="360"/>
+      </w:pPr>
+      <w:rPr>
+        <w:u w:val="none"/>
+      </w:rPr>
+    </w:lvl>
+    <w:lvl w:ilvl="2">
+      <w:start w:val="1"/>
+      <w:numFmt w:val="bullet"/>
+      <w:lvlText w:val="■"/>
+      <w:lvlJc w:val="left"/>
+      <w:pPr>
+        <w:ind w:left="2160" w:hanging="360"/>
+      </w:pPr>
+      <w:rPr>
+        <w:u w:val="none"/>
+      </w:rPr>
+    </w:lvl>
+    <w:lvl w:ilvl="3">
+      <w:start w:val="1"/>
+      <w:numFmt w:val="bullet"/>
+      <w:lvlText w:val="●"/>
+      <w:lvlJc w:val="left"/>
+      <w:pPr>
+        <w:ind w:left="2880" w:hanging="360"/>
+      </w:pPr>
+      <w:rPr>
+        <w:u w:val="none"/>
+      </w:rPr>
+    </w:lvl>
+    <w:lvl w:ilvl="4">
+      <w:start w:val="1"/>
+      <w:numFmt w:val="bullet"/>
+      <w:lvlText w:val="○"/>
+      <w:lvlJc w:val="left"/>
+      <w:pPr>
+        <w:ind w:left="3600" w:hanging="360"/>
+      </w:pPr>
+      <w:rPr>
+        <w:u w:val="none"/>
+      </w:rPr>
+    </w:lvl>
+    <w:lvl w:ilvl="5">
+      <w:start w:val="1"/>
+      <w:numFmt w:val="bullet"/>
+      <w:lvlText w:val="■"/>
+      <w:lvlJc w:val="left"/>
+      <w:pPr>
+        <w:ind w:left="4320" w:hanging="360"/>
+      </w:pPr>
+      <w:rPr>
+        <w:u w:val="none"/>
+      </w:rPr>
+    </w:lvl>
+    <w:lvl w:ilvl="6">
+      <w:start w:val="1"/>
+      <w:numFmt w:val="bullet"/>
+      <w:lvlText w:val="●"/>
+      <w:lvlJc w:val="left"/>
+      <w:pPr>
+        <w:ind w:left="5040" w:hanging="360"/>
+      </w:pPr>
+      <w:rPr>
+        <w:u w:val="none"/>
+      </w:rPr>
+    </w:lvl>
+    <w:lvl w:ilvl="7">
+      <w:start w:val="1"/>
+      <w:numFmt w:val="bullet"/>
+      <w:lvlText w:val="○"/>
+      <w:lvlJc w:val="left"/>
+      <w:pPr>
+        <w:ind w:left="5760" w:hanging="360"/>
+      </w:pPr>
+      <w:rPr>
+        <w:u w:val="none"/>
+      </w:rPr>
+    </w:lvl>
+    <w:lvl w:ilvl="8">
+      <w:start w:val="1"/>
+      <w:numFmt w:val="bullet"/>
+      <w:lvlText w:val="■"/>
+      <w:lvlJc w:val="left"/>
+      <w:pPr>
+        <w:ind w:left="6480" w:hanging="360"/>
+      </w:pPr>
+      <w:rPr>
+        <w:u w:val="none"/>
+      </w:rPr>
+    </w:lvl>
+  </w:abstractNum>
   <w:num w:numId="1">
     <w:abstractNumId w:val="1"/>
   </w:num>
   <w:num w:numId="2">
     <w:abstractNumId w:val="2"/>
+  </w:num>
+  <w:num w:numId="3">
+    <w:abstractNumId w:val="3"/>
+  </w:num>
+  <w:num w:numId="4">
+    <w:abstractNumId w:val="4"/>
+  </w:num>
+  <w:num w:numId="5">
+    <w:abstractNumId w:val="5"/>
+  </w:num>
+  <w:num w:numId="6">
+    <w:abstractNumId w:val="6"/>
   </w:num>
 </w:numbering>
 </file>

</xml_diff>